<commit_message>
update rubric for hw3
</commit_message>
<xml_diff>
--- a/exercises/hw3.docx
+++ b/exercises/hw3.docx
@@ -109,7 +109,25 @@
           <w:sz w:val="22"/>
           <w:szCs w:val="22"/>
         </w:rPr>
-        <w:t xml:space="preserve"> If not all source code is visible in this document, then make sure to separately upload it.</w:t>
+        <w:t xml:space="preserve"> If </w:t>
+      </w:r>
+      <w:proofErr w:type="gramStart"/>
+      <w:r>
+        <w:rPr>
+          <w:rFonts w:ascii="Arial" w:hAnsi="Arial" w:cs="Arial"/>
+          <w:sz w:val="22"/>
+          <w:szCs w:val="22"/>
+        </w:rPr>
+        <w:t>not</w:t>
+      </w:r>
+      <w:proofErr w:type="gramEnd"/>
+      <w:r>
+        <w:rPr>
+          <w:rFonts w:ascii="Arial" w:hAnsi="Arial" w:cs="Arial"/>
+          <w:sz w:val="22"/>
+          <w:szCs w:val="22"/>
+        </w:rPr>
+        <w:t xml:space="preserve"> all source code is visible in this document, then make sure to separately upload it.</w:t>
       </w:r>
     </w:p>
     <w:p>
@@ -187,7 +205,25 @@
           <w:sz w:val="22"/>
           <w:szCs w:val="22"/>
         </w:rPr>
-        <w:t>Perhaps the best way to learn data visualization is to (a) study the work of those who are more experienced and (b) practice. One neat way to go about this is to participate in social data visualization activities, like TidyTuesday or the 30DayChartChallenge. This exercise will ask you to study examples of/prepare your own submission to one of these activities.</w:t>
+        <w:t xml:space="preserve">Perhaps the best way to learn data visualization is to (a) study the work of those who are more experienced and (b) practice. One neat way to go about this is to participate in social data visualization activities, like </w:t>
+      </w:r>
+      <w:proofErr w:type="spellStart"/>
+      <w:r>
+        <w:rPr>
+          <w:rFonts w:ascii="Arial" w:hAnsi="Arial" w:cs="Arial"/>
+          <w:sz w:val="22"/>
+          <w:szCs w:val="22"/>
+        </w:rPr>
+        <w:t>TidyTuesday</w:t>
+      </w:r>
+      <w:proofErr w:type="spellEnd"/>
+      <w:r>
+        <w:rPr>
+          <w:rFonts w:ascii="Arial" w:hAnsi="Arial" w:cs="Arial"/>
+          <w:sz w:val="22"/>
+          <w:szCs w:val="22"/>
+        </w:rPr>
+        <w:t xml:space="preserve"> or the 30DayChartChallenge. This exercise will ask you to study examples of/prepare your own submission to one of these activities.</w:t>
       </w:r>
     </w:p>
     <w:p>
@@ -218,7 +254,25 @@
           <w:sz w:val="22"/>
           <w:szCs w:val="22"/>
         </w:rPr>
-        <w:t xml:space="preserve">Pick any prompt from either TidyTuesday or 30DayChartChallenge that interests you. Without writing any code or searching online, briefly brainstorm some submission ideas. </w:t>
+        <w:t xml:space="preserve">Pick any prompt from either </w:t>
+      </w:r>
+      <w:proofErr w:type="spellStart"/>
+      <w:r>
+        <w:rPr>
+          <w:rFonts w:ascii="Arial" w:hAnsi="Arial" w:cs="Arial"/>
+          <w:sz w:val="22"/>
+          <w:szCs w:val="22"/>
+        </w:rPr>
+        <w:t>TidyTuesday</w:t>
+      </w:r>
+      <w:proofErr w:type="spellEnd"/>
+      <w:r>
+        <w:rPr>
+          <w:rFonts w:ascii="Arial" w:hAnsi="Arial" w:cs="Arial"/>
+          <w:sz w:val="22"/>
+          <w:szCs w:val="22"/>
+        </w:rPr>
+        <w:t xml:space="preserve"> or 30DayChartChallenge that interests you. Without writing any code or searching online, briefly brainstorm some submission ideas. </w:t>
       </w:r>
       <w:r>
         <w:rPr>
@@ -420,7 +474,7 @@
           <w:sz w:val="22"/>
           <w:szCs w:val="22"/>
         </w:rPr>
-        <w:t>4</w:t>
+        <w:t>5</w:t>
       </w:r>
       <w:r>
         <w:rPr>
@@ -602,7 +656,39 @@
           <w:sz w:val="22"/>
           <w:szCs w:val="22"/>
         </w:rPr>
-        <w:t xml:space="preserve"> [4 points]: The focus of the application is on a broader, independently interesting problem domain. All data are reported within context, rather than assuming prior familiarity (with specific variable names or data collection methods, for example). The questions asked do not have obvious answers, and the visualization could potentially find an audience beyond the course.</w:t>
+        <w:t xml:space="preserve"> [</w:t>
+      </w:r>
+      <w:r>
+        <w:rPr>
+          <w:rFonts w:ascii="Arial" w:hAnsi="Arial" w:cs="Arial"/>
+          <w:sz w:val="22"/>
+          <w:szCs w:val="22"/>
+        </w:rPr>
+        <w:t>5</w:t>
+      </w:r>
+      <w:r>
+        <w:rPr>
+          <w:rFonts w:ascii="Arial" w:hAnsi="Arial" w:cs="Arial"/>
+          <w:sz w:val="22"/>
+          <w:szCs w:val="22"/>
+        </w:rPr>
+        <w:t xml:space="preserve"> points]: The focus of the application is on a broader, independently interesting problem domain.</w:t>
+      </w:r>
+      <w:r>
+        <w:rPr>
+          <w:rFonts w:ascii="Arial" w:hAnsi="Arial" w:cs="Arial"/>
+          <w:sz w:val="22"/>
+          <w:szCs w:val="22"/>
+        </w:rPr>
+        <w:t xml:space="preserve"> </w:t>
+      </w:r>
+      <w:r>
+        <w:rPr>
+          <w:rFonts w:ascii="Arial" w:hAnsi="Arial" w:cs="Arial"/>
+          <w:sz w:val="22"/>
+          <w:szCs w:val="22"/>
+        </w:rPr>
+        <w:t>The questions asked do not have obvious answers, and the visualization could potentially find an audience beyond the course.</w:t>
       </w:r>
     </w:p>
     <w:p>
@@ -621,7 +707,7 @@
           <w:sz w:val="22"/>
           <w:szCs w:val="22"/>
         </w:rPr>
-        <w:t>Code Useability</w:t>
+        <w:t>Dataset Discussion</w:t>
       </w:r>
       <w:r>
         <w:rPr>
@@ -637,15 +723,79 @@
           <w:sz w:val="22"/>
           <w:szCs w:val="22"/>
         </w:rPr>
-        <w:t>4</w:t>
-      </w:r>
-      <w:r>
-        <w:rPr>
-          <w:rFonts w:ascii="Arial" w:hAnsi="Arial" w:cs="Arial"/>
-          <w:sz w:val="22"/>
-          <w:szCs w:val="22"/>
-        </w:rPr>
-        <w:t xml:space="preserve"> points]: The code to generate the figures is readable and can be run easily.</w:t>
+        <w:t>2</w:t>
+      </w:r>
+      <w:r>
+        <w:rPr>
+          <w:rFonts w:ascii="Arial" w:hAnsi="Arial" w:cs="Arial"/>
+          <w:sz w:val="22"/>
+          <w:szCs w:val="22"/>
+        </w:rPr>
+        <w:t xml:space="preserve"> points]: </w:t>
+      </w:r>
+      <w:r>
+        <w:rPr>
+          <w:rFonts w:ascii="Arial" w:hAnsi="Arial" w:cs="Arial"/>
+          <w:sz w:val="22"/>
+          <w:szCs w:val="22"/>
+        </w:rPr>
+        <w:t xml:space="preserve">The data and their relevance to the problem are precisely described. </w:t>
+      </w:r>
+      <w:r>
+        <w:rPr>
+          <w:rFonts w:ascii="Arial" w:hAnsi="Arial" w:cs="Arial"/>
+          <w:sz w:val="22"/>
+          <w:szCs w:val="22"/>
+        </w:rPr>
+        <w:t xml:space="preserve">The measurement strategies are </w:t>
+      </w:r>
+      <w:r>
+        <w:rPr>
+          <w:rFonts w:ascii="Arial" w:hAnsi="Arial" w:cs="Arial"/>
+          <w:sz w:val="22"/>
+          <w:szCs w:val="22"/>
+        </w:rPr>
+        <w:t xml:space="preserve">clearly explained </w:t>
+      </w:r>
+      <w:r>
+        <w:rPr>
+          <w:rFonts w:ascii="Arial" w:hAnsi="Arial" w:cs="Arial"/>
+          <w:sz w:val="22"/>
+          <w:szCs w:val="22"/>
+        </w:rPr>
+        <w:t xml:space="preserve">without </w:t>
+      </w:r>
+      <w:r>
+        <w:rPr>
+          <w:rFonts w:ascii="Arial" w:hAnsi="Arial" w:cs="Arial"/>
+          <w:sz w:val="22"/>
+          <w:szCs w:val="22"/>
+        </w:rPr>
+        <w:t xml:space="preserve">assuming prior familiarity </w:t>
+      </w:r>
+      <w:r>
+        <w:rPr>
+          <w:rFonts w:ascii="Arial" w:hAnsi="Arial" w:cs="Arial"/>
+          <w:sz w:val="22"/>
+          <w:szCs w:val="22"/>
+        </w:rPr>
+        <w:t xml:space="preserve">with the specific </w:t>
+      </w:r>
+      <w:r>
+        <w:rPr>
+          <w:rFonts w:ascii="Arial" w:hAnsi="Arial" w:cs="Arial"/>
+          <w:sz w:val="22"/>
+          <w:szCs w:val="22"/>
+        </w:rPr>
+        <w:t xml:space="preserve">domain </w:t>
+      </w:r>
+      <w:r>
+        <w:rPr>
+          <w:rFonts w:ascii="Arial" w:hAnsi="Arial" w:cs="Arial"/>
+          <w:sz w:val="22"/>
+          <w:szCs w:val="22"/>
+        </w:rPr>
+        <w:t>(with specific variable names or data collection methods, for example).</w:t>
       </w:r>
     </w:p>
     <w:p>

</xml_diff>